<commit_message>
lab3 and lab4 realease 1.5
</commit_message>
<xml_diff>
--- a/PP_Sem4/lab4/Отчёт lab4.docx
+++ b/PP_Sem4/lab4/Отчёт lab4.docx
@@ -640,12 +640,6 @@
             <w:webHidden/>
           </w:rPr>
           <w:tab/>
-        </w:r>
-        <w:r>
-          <w:rPr>
-            <w:noProof/>
-            <w:webHidden/>
-          </w:rPr>
           <w:t>6</w:t>
         </w:r>
       </w:hyperlink>
@@ -1282,19 +1276,19 @@
         <w:rPr>
           <w:szCs w:val="28"/>
         </w:rPr>
-        <w:t>В результате выполнения данной работы был освоен метод распараллеливания численных алгоритмов на регулярных сетках в трехмерной области.</w:t>
+        <w:t>В результате выполнения данной работы был освоен метод распараллеливания численных алгоритмов на регулярных сетках в трехмерной области. Изучены неблокирующие операции и</w:t>
       </w:r>
       <w:r>
         <w:rPr>
           <w:szCs w:val="28"/>
         </w:rPr>
-        <w:t xml:space="preserve"> Изучены неблокирующие операции и</w:t>
+        <w:t xml:space="preserve"> асинхронная отправка</w:t>
       </w:r>
       <w:r>
         <w:rPr>
           <w:szCs w:val="28"/>
         </w:rPr>
-        <w:t xml:space="preserve"> асинхронная отправка</w:t>
+        <w:t>. Мы выяснили, что подобные операции позволяют использовать вычислительные мощности максимально эффективно за счёт наименьшего времени простоя процессов.</w:t>
       </w:r>
     </w:p>
     <w:p/>
@@ -1347,36 +1341,42 @@
           <w:color w:val="EEFFFF"/>
           <w:sz w:val="21"/>
           <w:szCs w:val="21"/>
-          <w:lang w:val="en-US"/>
-        </w:rPr>
-      </w:pPr>
-      <w:r>
-        <w:rPr>
-          <w:rFonts w:ascii="Consolas" w:hAnsi="Consolas"/>
-          <w:color w:val="89DDFF"/>
-          <w:sz w:val="21"/>
-          <w:szCs w:val="21"/>
-          <w:lang w:val="en-US"/>
-        </w:rPr>
-        <w:t>#include</w:t>
-      </w:r>
-      <w:r>
-        <w:rPr>
-          <w:rFonts w:ascii="Consolas" w:hAnsi="Consolas"/>
-          <w:color w:val="EEFFFF"/>
-          <w:sz w:val="21"/>
-          <w:szCs w:val="21"/>
-          <w:lang w:val="en-US"/>
-        </w:rPr>
-        <w:t xml:space="preserve"> </w:t>
-      </w:r>
-      <w:r>
-        <w:rPr>
-          <w:rFonts w:ascii="Consolas" w:hAnsi="Consolas"/>
-          <w:color w:val="89DDFF"/>
-          <w:sz w:val="21"/>
-          <w:szCs w:val="21"/>
-          <w:lang w:val="en-US"/>
+        </w:rPr>
+      </w:pPr>
+      <w:r>
+        <w:rPr>
+          <w:rFonts w:ascii="Consolas" w:hAnsi="Consolas"/>
+          <w:color w:val="89DDFF"/>
+          <w:sz w:val="21"/>
+          <w:szCs w:val="21"/>
+        </w:rPr>
+        <w:t>#</w:t>
+      </w:r>
+      <w:r>
+        <w:rPr>
+          <w:rFonts w:ascii="Consolas" w:hAnsi="Consolas"/>
+          <w:color w:val="89DDFF"/>
+          <w:sz w:val="21"/>
+          <w:szCs w:val="21"/>
+          <w:lang w:val="en-US"/>
+        </w:rPr>
+        <w:t>include</w:t>
+      </w:r>
+      <w:r>
+        <w:rPr>
+          <w:rFonts w:ascii="Consolas" w:hAnsi="Consolas"/>
+          <w:color w:val="EEFFFF"/>
+          <w:sz w:val="21"/>
+          <w:szCs w:val="21"/>
+        </w:rPr>
+        <w:t xml:space="preserve"> </w:t>
+      </w:r>
+      <w:r>
+        <w:rPr>
+          <w:rFonts w:ascii="Consolas" w:hAnsi="Consolas"/>
+          <w:color w:val="89DDFF"/>
+          <w:sz w:val="21"/>
+          <w:szCs w:val="21"/>
         </w:rPr>
         <w:t>&lt;</w:t>
       </w:r>
@@ -1389,16 +1389,34 @@
           <w:szCs w:val="21"/>
           <w:lang w:val="en-US"/>
         </w:rPr>
-        <w:t>mpi.h</w:t>
+        <w:t>mpi</w:t>
       </w:r>
       <w:proofErr w:type="spellEnd"/>
       <w:r>
         <w:rPr>
           <w:rFonts w:ascii="Consolas" w:hAnsi="Consolas"/>
-          <w:color w:val="89DDFF"/>
-          <w:sz w:val="21"/>
-          <w:szCs w:val="21"/>
-          <w:lang w:val="en-US"/>
+          <w:color w:val="C3E88D"/>
+          <w:sz w:val="21"/>
+          <w:szCs w:val="21"/>
+        </w:rPr>
+        <w:t>.</w:t>
+      </w:r>
+      <w:r>
+        <w:rPr>
+          <w:rFonts w:ascii="Consolas" w:hAnsi="Consolas"/>
+          <w:color w:val="C3E88D"/>
+          <w:sz w:val="21"/>
+          <w:szCs w:val="21"/>
+          <w:lang w:val="en-US"/>
+        </w:rPr>
+        <w:t>h</w:t>
+      </w:r>
+      <w:r>
+        <w:rPr>
+          <w:rFonts w:ascii="Consolas" w:hAnsi="Consolas"/>
+          <w:color w:val="89DDFF"/>
+          <w:sz w:val="21"/>
+          <w:szCs w:val="21"/>
         </w:rPr>
         <w:t>&gt;</w:t>
       </w:r>
@@ -1414,7 +1432,6 @@
           <w:color w:val="EEFFFF"/>
           <w:sz w:val="21"/>
           <w:szCs w:val="21"/>
-          <w:lang w:val="en-US"/>
         </w:rPr>
       </w:pPr>
     </w:p>
@@ -3552,6 +3569,7 @@
         </w:rPr>
         <w:t xml:space="preserve"> </w:t>
       </w:r>
+      <w:proofErr w:type="gramStart"/>
       <w:r>
         <w:rPr>
           <w:rFonts w:ascii="Consolas" w:hAnsi="Consolas"/>
@@ -3572,6 +3590,7 @@
         </w:rPr>
         <w:t>(</w:t>
       </w:r>
+      <w:proofErr w:type="gramEnd"/>
       <w:r>
         <w:rPr>
           <w:rFonts w:ascii="Consolas" w:hAnsi="Consolas"/>
@@ -4502,6 +4521,7 @@
         <w:t xml:space="preserve"> </w:t>
       </w:r>
       <w:proofErr w:type="spellStart"/>
+      <w:proofErr w:type="gramStart"/>
       <w:r>
         <w:rPr>
           <w:rFonts w:ascii="Consolas" w:hAnsi="Consolas"/>
@@ -4523,6 +4543,7 @@
         </w:rPr>
         <w:t>(</w:t>
       </w:r>
+      <w:proofErr w:type="gramEnd"/>
       <w:r>
         <w:rPr>
           <w:rFonts w:ascii="Consolas" w:hAnsi="Consolas"/>
@@ -4708,7 +4729,33 @@
           <w:szCs w:val="21"/>
           <w:lang w:val="en-US"/>
         </w:rPr>
-        <w:t>    // auto fi = Fi(x, y, z);</w:t>
+        <w:t xml:space="preserve">    // auto fi = </w:t>
+      </w:r>
+      <w:proofErr w:type="gramStart"/>
+      <w:r>
+        <w:rPr>
+          <w:rFonts w:ascii="Consolas" w:hAnsi="Consolas"/>
+          <w:i/>
+          <w:iCs/>
+          <w:color w:val="546E7A"/>
+          <w:sz w:val="21"/>
+          <w:szCs w:val="21"/>
+          <w:lang w:val="en-US"/>
+        </w:rPr>
+        <w:t>Fi(</w:t>
+      </w:r>
+      <w:proofErr w:type="gramEnd"/>
+      <w:r>
+        <w:rPr>
+          <w:rFonts w:ascii="Consolas" w:hAnsi="Consolas"/>
+          <w:i/>
+          <w:iCs/>
+          <w:color w:val="546E7A"/>
+          <w:sz w:val="21"/>
+          <w:szCs w:val="21"/>
+          <w:lang w:val="en-US"/>
+        </w:rPr>
+        <w:t>x, y, z);</w:t>
       </w:r>
     </w:p>
     <w:p>
@@ -4948,6 +4995,7 @@
         </w:rPr>
         <w:t xml:space="preserve"> </w:t>
       </w:r>
+      <w:proofErr w:type="gramStart"/>
       <w:r>
         <w:rPr>
           <w:rFonts w:ascii="Consolas" w:hAnsi="Consolas"/>
@@ -4968,6 +5016,7 @@
         </w:rPr>
         <w:t>(</w:t>
       </w:r>
+      <w:proofErr w:type="gramEnd"/>
       <w:r>
         <w:rPr>
           <w:rFonts w:ascii="Consolas" w:hAnsi="Consolas"/>
@@ -5124,6 +5173,7 @@
         <w:t xml:space="preserve"> </w:t>
       </w:r>
       <w:proofErr w:type="spellStart"/>
+      <w:proofErr w:type="gramStart"/>
       <w:r>
         <w:rPr>
           <w:rFonts w:ascii="Consolas" w:hAnsi="Consolas"/>
@@ -5145,6 +5195,7 @@
         </w:rPr>
         <w:t>(</w:t>
       </w:r>
+      <w:proofErr w:type="gramEnd"/>
       <w:r>
         <w:rPr>
           <w:rFonts w:ascii="Consolas" w:hAnsi="Consolas"/>
@@ -6157,6 +6208,7 @@
         <w:t xml:space="preserve"> </w:t>
       </w:r>
       <w:proofErr w:type="spellStart"/>
+      <w:proofErr w:type="gramStart"/>
       <w:r>
         <w:rPr>
           <w:rFonts w:ascii="Consolas" w:hAnsi="Consolas"/>
@@ -6178,6 +6230,7 @@
         </w:rPr>
         <w:t>(</w:t>
       </w:r>
+      <w:proofErr w:type="gramEnd"/>
       <w:r>
         <w:rPr>
           <w:rFonts w:ascii="Consolas" w:hAnsi="Consolas"/>
@@ -6963,6 +7016,7 @@
         <w:t>(</w:t>
       </w:r>
       <w:proofErr w:type="spellStart"/>
+      <w:proofErr w:type="gramStart"/>
       <w:r>
         <w:rPr>
           <w:rFonts w:ascii="Consolas" w:hAnsi="Consolas"/>
@@ -6984,6 +7038,7 @@
         </w:rPr>
         <w:t>(</w:t>
       </w:r>
+      <w:proofErr w:type="gramEnd"/>
       <w:r>
         <w:rPr>
           <w:rFonts w:ascii="Consolas" w:hAnsi="Consolas"/>
@@ -7173,6 +7228,7 @@
         </w:rPr>
         <w:t xml:space="preserve">                    </w:t>
       </w:r>
+      <w:proofErr w:type="gramStart"/>
       <w:r>
         <w:rPr>
           <w:rFonts w:ascii="Consolas" w:hAnsi="Consolas"/>
@@ -7193,6 +7249,7 @@
         </w:rPr>
         <w:t>[</w:t>
       </w:r>
+      <w:proofErr w:type="gramEnd"/>
       <w:r>
         <w:rPr>
           <w:rFonts w:ascii="Consolas" w:hAnsi="Consolas"/>
@@ -7525,6 +7582,7 @@
         </w:rPr>
         <w:t xml:space="preserve">                    </w:t>
       </w:r>
+      <w:proofErr w:type="gramStart"/>
       <w:r>
         <w:rPr>
           <w:rFonts w:ascii="Consolas" w:hAnsi="Consolas"/>
@@ -7545,6 +7603,7 @@
         </w:rPr>
         <w:t>[</w:t>
       </w:r>
+      <w:proofErr w:type="gramEnd"/>
       <w:r>
         <w:rPr>
           <w:rFonts w:ascii="Consolas" w:hAnsi="Consolas"/>
@@ -7932,6 +7991,7 @@
         </w:rPr>
         <w:t xml:space="preserve"> </w:t>
       </w:r>
+      <w:proofErr w:type="gramStart"/>
       <w:r>
         <w:rPr>
           <w:rFonts w:ascii="Consolas" w:hAnsi="Consolas"/>
@@ -7952,6 +8012,7 @@
         </w:rPr>
         <w:t>(</w:t>
       </w:r>
+      <w:proofErr w:type="gramEnd"/>
       <w:r>
         <w:rPr>
           <w:rFonts w:ascii="Consolas" w:hAnsi="Consolas"/>
@@ -8274,7 +8335,18 @@
           <w:szCs w:val="21"/>
           <w:lang w:val="en-US"/>
         </w:rPr>
-        <w:t>MPI_Init</w:t>
+        <w:t>MPI_</w:t>
+      </w:r>
+      <w:proofErr w:type="gramStart"/>
+      <w:r>
+        <w:rPr>
+          <w:rFonts w:ascii="Consolas" w:hAnsi="Consolas"/>
+          <w:color w:val="82AAFF"/>
+          <w:sz w:val="21"/>
+          <w:szCs w:val="21"/>
+          <w:lang w:val="en-US"/>
+        </w:rPr>
+        <w:t>Init</w:t>
       </w:r>
       <w:proofErr w:type="spellEnd"/>
       <w:r>
@@ -8287,6 +8359,7 @@
         </w:rPr>
         <w:t>(</w:t>
       </w:r>
+      <w:proofErr w:type="gramEnd"/>
       <w:r>
         <w:rPr>
           <w:rFonts w:ascii="Consolas" w:hAnsi="Consolas"/>
@@ -8395,7 +8468,18 @@
           <w:szCs w:val="21"/>
           <w:lang w:val="en-US"/>
         </w:rPr>
-        <w:t>MPI_Comm_rank</w:t>
+        <w:t>MPI_Comm_</w:t>
+      </w:r>
+      <w:proofErr w:type="gramStart"/>
+      <w:r>
+        <w:rPr>
+          <w:rFonts w:ascii="Consolas" w:hAnsi="Consolas"/>
+          <w:color w:val="82AAFF"/>
+          <w:sz w:val="21"/>
+          <w:szCs w:val="21"/>
+          <w:lang w:val="en-US"/>
+        </w:rPr>
+        <w:t>rank</w:t>
       </w:r>
       <w:proofErr w:type="spellEnd"/>
       <w:r>
@@ -8408,6 +8492,7 @@
         </w:rPr>
         <w:t>(</w:t>
       </w:r>
+      <w:proofErr w:type="gramEnd"/>
       <w:r>
         <w:rPr>
           <w:rFonts w:ascii="Consolas" w:hAnsi="Consolas"/>
@@ -8502,7 +8587,18 @@
           <w:szCs w:val="21"/>
           <w:lang w:val="en-US"/>
         </w:rPr>
-        <w:t>MPI_Comm_size</w:t>
+        <w:t>MPI_Comm_</w:t>
+      </w:r>
+      <w:proofErr w:type="gramStart"/>
+      <w:r>
+        <w:rPr>
+          <w:rFonts w:ascii="Consolas" w:hAnsi="Consolas"/>
+          <w:color w:val="82AAFF"/>
+          <w:sz w:val="21"/>
+          <w:szCs w:val="21"/>
+          <w:lang w:val="en-US"/>
+        </w:rPr>
+        <w:t>size</w:t>
       </w:r>
       <w:proofErr w:type="spellEnd"/>
       <w:r>
@@ -8515,6 +8611,7 @@
         </w:rPr>
         <w:t>(</w:t>
       </w:r>
+      <w:proofErr w:type="gramEnd"/>
       <w:r>
         <w:rPr>
           <w:rFonts w:ascii="Consolas" w:hAnsi="Consolas"/>
@@ -8776,6 +8873,7 @@
         </w:rPr>
         <w:t xml:space="preserve">    </w:t>
       </w:r>
+      <w:proofErr w:type="gramStart"/>
       <w:r>
         <w:rPr>
           <w:rFonts w:ascii="Consolas" w:hAnsi="Consolas"/>
@@ -8796,6 +8894,7 @@
         </w:rPr>
         <w:t>::</w:t>
       </w:r>
+      <w:proofErr w:type="gramEnd"/>
       <w:r>
         <w:rPr>
           <w:rFonts w:ascii="Consolas" w:hAnsi="Consolas"/>
@@ -9446,6 +9545,7 @@
         </w:rPr>
         <w:t xml:space="preserve">    </w:t>
       </w:r>
+      <w:proofErr w:type="gramStart"/>
       <w:r>
         <w:rPr>
           <w:rFonts w:ascii="Consolas" w:hAnsi="Consolas"/>
@@ -9467,6 +9567,7 @@
         <w:t>::</w:t>
       </w:r>
       <w:proofErr w:type="spellStart"/>
+      <w:proofErr w:type="gramEnd"/>
       <w:r>
         <w:rPr>
           <w:rFonts w:ascii="Consolas" w:hAnsi="Consolas"/>
@@ -9935,6 +10036,7 @@
         <w:t xml:space="preserve">    </w:t>
       </w:r>
       <w:proofErr w:type="spellStart"/>
+      <w:proofErr w:type="gramStart"/>
       <w:r>
         <w:rPr>
           <w:rFonts w:ascii="Consolas" w:hAnsi="Consolas"/>
@@ -9956,6 +10058,7 @@
         </w:rPr>
         <w:t>[</w:t>
       </w:r>
+      <w:proofErr w:type="gramEnd"/>
       <w:r>
         <w:rPr>
           <w:rFonts w:ascii="Consolas" w:hAnsi="Consolas"/>
@@ -10387,6 +10490,7 @@
         <w:t xml:space="preserve"> </w:t>
       </w:r>
       <w:proofErr w:type="spellStart"/>
+      <w:proofErr w:type="gramStart"/>
       <w:r>
         <w:rPr>
           <w:rFonts w:ascii="Consolas" w:hAnsi="Consolas"/>
@@ -10409,6 +10513,7 @@
         <w:t>[</w:t>
       </w:r>
       <w:proofErr w:type="spellStart"/>
+      <w:proofErr w:type="gramEnd"/>
       <w:r>
         <w:rPr>
           <w:rFonts w:ascii="Consolas" w:hAnsi="Consolas"/>
@@ -10797,6 +10902,7 @@
         </w:rPr>
         <w:t xml:space="preserve"> </w:t>
       </w:r>
+      <w:proofErr w:type="gramStart"/>
       <w:r>
         <w:rPr>
           <w:rFonts w:ascii="Consolas" w:hAnsi="Consolas"/>
@@ -10827,6 +10933,7 @@
         </w:rPr>
         <w:t>rank</w:t>
       </w:r>
+      <w:proofErr w:type="gramEnd"/>
       <w:r>
         <w:rPr>
           <w:rFonts w:ascii="Consolas" w:hAnsi="Consolas"/>
@@ -10944,6 +11051,7 @@
         </w:rPr>
         <w:t xml:space="preserve"> </w:t>
       </w:r>
+      <w:proofErr w:type="gramStart"/>
       <w:r>
         <w:rPr>
           <w:rFonts w:ascii="Consolas" w:hAnsi="Consolas"/>
@@ -10965,6 +11073,7 @@
         <w:t>[</w:t>
       </w:r>
       <w:proofErr w:type="spellStart"/>
+      <w:proofErr w:type="gramEnd"/>
       <w:r>
         <w:rPr>
           <w:rFonts w:ascii="Consolas" w:hAnsi="Consolas"/>
@@ -11212,6 +11321,7 @@
         </w:rPr>
         <w:t xml:space="preserve"> </w:t>
       </w:r>
+      <w:proofErr w:type="gramStart"/>
       <w:r>
         <w:rPr>
           <w:rFonts w:ascii="Consolas" w:hAnsi="Consolas"/>
@@ -11242,6 +11352,7 @@
         </w:rPr>
         <w:t>rank</w:t>
       </w:r>
+      <w:proofErr w:type="gramEnd"/>
       <w:r>
         <w:rPr>
           <w:rFonts w:ascii="Consolas" w:hAnsi="Consolas"/>
@@ -11348,7 +11459,18 @@
           <w:szCs w:val="21"/>
           <w:lang w:val="en-US"/>
         </w:rPr>
-        <w:t>MPI_Wtime</w:t>
+        <w:t>MPI_</w:t>
+      </w:r>
+      <w:proofErr w:type="gramStart"/>
+      <w:r>
+        <w:rPr>
+          <w:rFonts w:ascii="Consolas" w:hAnsi="Consolas"/>
+          <w:color w:val="82AAFF"/>
+          <w:sz w:val="21"/>
+          <w:szCs w:val="21"/>
+          <w:lang w:val="en-US"/>
+        </w:rPr>
+        <w:t>Wtime</w:t>
       </w:r>
       <w:proofErr w:type="spellEnd"/>
       <w:r>
@@ -11359,7 +11481,18 @@
           <w:szCs w:val="21"/>
           <w:lang w:val="en-US"/>
         </w:rPr>
-        <w:t>();</w:t>
+        <w:t>(</w:t>
+      </w:r>
+      <w:proofErr w:type="gramEnd"/>
+      <w:r>
+        <w:rPr>
+          <w:rFonts w:ascii="Consolas" w:hAnsi="Consolas"/>
+          <w:color w:val="89DDFF"/>
+          <w:sz w:val="21"/>
+          <w:szCs w:val="21"/>
+          <w:lang w:val="en-US"/>
+        </w:rPr>
+        <w:t>);</w:t>
       </w:r>
     </w:p>
     <w:p>
@@ -11763,7 +11896,18 @@
           <w:szCs w:val="21"/>
           <w:lang w:val="en-US"/>
         </w:rPr>
-        <w:t>MPI_Scatterv</w:t>
+        <w:t>MPI_</w:t>
+      </w:r>
+      <w:proofErr w:type="gramStart"/>
+      <w:r>
+        <w:rPr>
+          <w:rFonts w:ascii="Consolas" w:hAnsi="Consolas"/>
+          <w:color w:val="82AAFF"/>
+          <w:sz w:val="21"/>
+          <w:szCs w:val="21"/>
+          <w:lang w:val="en-US"/>
+        </w:rPr>
+        <w:t>Scatterv</w:t>
       </w:r>
       <w:proofErr w:type="spellEnd"/>
       <w:r>
@@ -11777,6 +11921,7 @@
         <w:t>(</w:t>
       </w:r>
       <w:proofErr w:type="spellStart"/>
+      <w:proofErr w:type="gramEnd"/>
       <w:r>
         <w:rPr>
           <w:rFonts w:ascii="Consolas" w:hAnsi="Consolas"/>
@@ -12110,6 +12255,7 @@
         </w:rPr>
         <w:t xml:space="preserve"> </w:t>
       </w:r>
+      <w:proofErr w:type="gramStart"/>
       <w:r>
         <w:rPr>
           <w:rFonts w:ascii="Consolas" w:hAnsi="Consolas"/>
@@ -12140,6 +12286,7 @@
         </w:rPr>
         <w:t>rank</w:t>
       </w:r>
+      <w:proofErr w:type="gramEnd"/>
       <w:r>
         <w:rPr>
           <w:rFonts w:ascii="Consolas" w:hAnsi="Consolas"/>
@@ -12195,6 +12342,7 @@
         </w:rPr>
         <w:t xml:space="preserve">        </w:t>
       </w:r>
+      <w:proofErr w:type="gramStart"/>
       <w:r>
         <w:rPr>
           <w:rFonts w:ascii="Consolas" w:hAnsi="Consolas"/>
@@ -12215,6 +12363,7 @@
         </w:rPr>
         <w:t>::</w:t>
       </w:r>
+      <w:proofErr w:type="gramEnd"/>
       <w:r>
         <w:rPr>
           <w:rFonts w:ascii="Consolas" w:hAnsi="Consolas"/>
@@ -14085,6 +14234,7 @@
         </w:rPr>
         <w:t>(</w:t>
       </w:r>
+      <w:proofErr w:type="gramStart"/>
       <w:r>
         <w:rPr>
           <w:rFonts w:ascii="Consolas" w:hAnsi="Consolas"/>
@@ -14103,7 +14253,18 @@
           <w:szCs w:val="21"/>
           <w:lang w:val="en-US"/>
         </w:rPr>
-        <w:t>!=</w:t>
+        <w:t>!</w:t>
+      </w:r>
+      <w:proofErr w:type="gramEnd"/>
+      <w:r>
+        <w:rPr>
+          <w:rFonts w:ascii="Consolas" w:hAnsi="Consolas"/>
+          <w:color w:val="C792EA"/>
+          <w:sz w:val="21"/>
+          <w:szCs w:val="21"/>
+          <w:lang w:val="en-US"/>
+        </w:rPr>
+        <w:t>=</w:t>
       </w:r>
       <w:r>
         <w:rPr>
@@ -14189,7 +14350,18 @@
           <w:szCs w:val="21"/>
           <w:lang w:val="en-US"/>
         </w:rPr>
-        <w:t>MPI_Isend</w:t>
+        <w:t>MPI_</w:t>
+      </w:r>
+      <w:proofErr w:type="gramStart"/>
+      <w:r>
+        <w:rPr>
+          <w:rFonts w:ascii="Consolas" w:hAnsi="Consolas"/>
+          <w:color w:val="82AAFF"/>
+          <w:sz w:val="21"/>
+          <w:szCs w:val="21"/>
+          <w:lang w:val="en-US"/>
+        </w:rPr>
+        <w:t>Isend</w:t>
       </w:r>
       <w:proofErr w:type="spellEnd"/>
       <w:r>
@@ -14202,6 +14374,7 @@
         </w:rPr>
         <w:t>(</w:t>
       </w:r>
+      <w:proofErr w:type="gramEnd"/>
       <w:r>
         <w:rPr>
           <w:rFonts w:ascii="Consolas" w:hAnsi="Consolas"/>
@@ -14473,7 +14646,18 @@
           <w:szCs w:val="21"/>
           <w:lang w:val="en-US"/>
         </w:rPr>
-        <w:t>MPI_Irecv</w:t>
+        <w:t>MPI_</w:t>
+      </w:r>
+      <w:proofErr w:type="gramStart"/>
+      <w:r>
+        <w:rPr>
+          <w:rFonts w:ascii="Consolas" w:hAnsi="Consolas"/>
+          <w:color w:val="82AAFF"/>
+          <w:sz w:val="21"/>
+          <w:szCs w:val="21"/>
+          <w:lang w:val="en-US"/>
+        </w:rPr>
+        <w:t>Irecv</w:t>
       </w:r>
       <w:proofErr w:type="spellEnd"/>
       <w:r>
@@ -14486,6 +14670,7 @@
         </w:rPr>
         <w:t>(</w:t>
       </w:r>
+      <w:proofErr w:type="gramEnd"/>
       <w:r>
         <w:rPr>
           <w:rFonts w:ascii="Consolas" w:hAnsi="Consolas"/>
@@ -14780,6 +14965,7 @@
         </w:rPr>
         <w:t>(</w:t>
       </w:r>
+      <w:proofErr w:type="gramStart"/>
       <w:r>
         <w:rPr>
           <w:rFonts w:ascii="Consolas" w:hAnsi="Consolas"/>
@@ -14798,7 +14984,18 @@
           <w:szCs w:val="21"/>
           <w:lang w:val="en-US"/>
         </w:rPr>
-        <w:t>!=</w:t>
+        <w:t>!</w:t>
+      </w:r>
+      <w:proofErr w:type="gramEnd"/>
+      <w:r>
+        <w:rPr>
+          <w:rFonts w:ascii="Consolas" w:hAnsi="Consolas"/>
+          <w:color w:val="C792EA"/>
+          <w:sz w:val="21"/>
+          <w:szCs w:val="21"/>
+          <w:lang w:val="en-US"/>
+        </w:rPr>
+        <w:t>=</w:t>
       </w:r>
       <w:r>
         <w:rPr>
@@ -14904,7 +15101,18 @@
           <w:szCs w:val="21"/>
           <w:lang w:val="en-US"/>
         </w:rPr>
-        <w:t>MPI_Isend</w:t>
+        <w:t>MPI_</w:t>
+      </w:r>
+      <w:proofErr w:type="gramStart"/>
+      <w:r>
+        <w:rPr>
+          <w:rFonts w:ascii="Consolas" w:hAnsi="Consolas"/>
+          <w:color w:val="82AAFF"/>
+          <w:sz w:val="21"/>
+          <w:szCs w:val="21"/>
+          <w:lang w:val="en-US"/>
+        </w:rPr>
+        <w:t>Isend</w:t>
       </w:r>
       <w:proofErr w:type="spellEnd"/>
       <w:r>
@@ -14917,6 +15125,7 @@
         </w:rPr>
         <w:t>(</w:t>
       </w:r>
+      <w:proofErr w:type="gramEnd"/>
       <w:r>
         <w:rPr>
           <w:rFonts w:ascii="Consolas" w:hAnsi="Consolas"/>
@@ -15196,7 +15405,18 @@
           <w:szCs w:val="21"/>
           <w:lang w:val="en-US"/>
         </w:rPr>
-        <w:t>MPI_Irecv</w:t>
+        <w:t>MPI_</w:t>
+      </w:r>
+      <w:proofErr w:type="gramStart"/>
+      <w:r>
+        <w:rPr>
+          <w:rFonts w:ascii="Consolas" w:hAnsi="Consolas"/>
+          <w:color w:val="82AAFF"/>
+          <w:sz w:val="21"/>
+          <w:szCs w:val="21"/>
+          <w:lang w:val="en-US"/>
+        </w:rPr>
+        <w:t>Irecv</w:t>
       </w:r>
       <w:proofErr w:type="spellEnd"/>
       <w:r>
@@ -15209,6 +15429,7 @@
         </w:rPr>
         <w:t>(</w:t>
       </w:r>
+      <w:proofErr w:type="gramEnd"/>
       <w:r>
         <w:rPr>
           <w:rFonts w:ascii="Consolas" w:hAnsi="Consolas"/>
@@ -15601,6 +15822,7 @@
         </w:rPr>
         <w:t xml:space="preserve"> </w:t>
       </w:r>
+      <w:proofErr w:type="gramStart"/>
       <w:r>
         <w:rPr>
           <w:rFonts w:ascii="Consolas" w:hAnsi="Consolas"/>
@@ -15631,6 +15853,7 @@
         </w:rPr>
         <w:t>rank</w:t>
       </w:r>
+      <w:proofErr w:type="gramEnd"/>
       <w:r>
         <w:rPr>
           <w:rFonts w:ascii="Consolas" w:hAnsi="Consolas"/>
@@ -18688,6 +18911,7 @@
         </w:rPr>
         <w:t xml:space="preserve"> </w:t>
       </w:r>
+      <w:proofErr w:type="gramStart"/>
       <w:r>
         <w:rPr>
           <w:rFonts w:ascii="Consolas" w:hAnsi="Consolas"/>
@@ -18720,6 +18944,7 @@
         <w:t>isLimit</w:t>
       </w:r>
       <w:proofErr w:type="spellEnd"/>
+      <w:proofErr w:type="gramEnd"/>
       <w:r>
         <w:rPr>
           <w:rFonts w:ascii="Consolas" w:hAnsi="Consolas"/>
@@ -18993,6 +19218,7 @@
         </w:rPr>
         <w:t xml:space="preserve">                </w:t>
       </w:r>
+      <w:proofErr w:type="gramStart"/>
       <w:r>
         <w:rPr>
           <w:rFonts w:ascii="Consolas" w:hAnsi="Consolas"/>
@@ -19015,6 +19241,7 @@
         <w:t>isLimit</w:t>
       </w:r>
       <w:proofErr w:type="spellEnd"/>
+      <w:proofErr w:type="gramEnd"/>
       <w:r>
         <w:rPr>
           <w:rFonts w:ascii="Consolas" w:hAnsi="Consolas"/>
@@ -19312,6 +19539,7 @@
         </w:rPr>
         <w:t>(</w:t>
       </w:r>
+      <w:proofErr w:type="gramStart"/>
       <w:r>
         <w:rPr>
           <w:rFonts w:ascii="Consolas" w:hAnsi="Consolas"/>
@@ -19333,6 +19561,7 @@
         <w:t>[</w:t>
       </w:r>
       <w:proofErr w:type="spellStart"/>
+      <w:proofErr w:type="gramEnd"/>
       <w:r>
         <w:rPr>
           <w:rFonts w:ascii="Consolas" w:hAnsi="Consolas"/>
@@ -19633,6 +19862,7 @@
         </w:rPr>
         <w:t>(</w:t>
       </w:r>
+      <w:proofErr w:type="gramStart"/>
       <w:r>
         <w:rPr>
           <w:rFonts w:ascii="Consolas" w:hAnsi="Consolas"/>
@@ -19654,6 +19884,7 @@
         <w:t>[</w:t>
       </w:r>
       <w:proofErr w:type="spellStart"/>
+      <w:proofErr w:type="gramEnd"/>
       <w:r>
         <w:rPr>
           <w:rFonts w:ascii="Consolas" w:hAnsi="Consolas"/>
@@ -19992,6 +20223,7 @@
         </w:rPr>
         <w:t>(</w:t>
       </w:r>
+      <w:proofErr w:type="gramStart"/>
       <w:r>
         <w:rPr>
           <w:rFonts w:ascii="Consolas" w:hAnsi="Consolas"/>
@@ -20013,6 +20245,7 @@
         <w:t>[</w:t>
       </w:r>
       <w:proofErr w:type="spellStart"/>
+      <w:proofErr w:type="gramEnd"/>
       <w:r>
         <w:rPr>
           <w:rFonts w:ascii="Consolas" w:hAnsi="Consolas"/>
@@ -20338,6 +20571,7 @@
         <w:t xml:space="preserve"> </w:t>
       </w:r>
       <w:proofErr w:type="spellStart"/>
+      <w:proofErr w:type="gramStart"/>
       <w:r>
         <w:rPr>
           <w:rFonts w:ascii="Consolas" w:hAnsi="Consolas"/>
@@ -20360,6 +20594,7 @@
         <w:t>(</w:t>
       </w:r>
       <w:proofErr w:type="spellStart"/>
+      <w:proofErr w:type="gramEnd"/>
       <w:r>
         <w:rPr>
           <w:rFonts w:ascii="Consolas" w:hAnsi="Consolas"/>
@@ -20885,6 +21120,7 @@
         <w:t xml:space="preserve"> </w:t>
       </w:r>
       <w:proofErr w:type="spellStart"/>
+      <w:proofErr w:type="gramStart"/>
       <w:r>
         <w:rPr>
           <w:rFonts w:ascii="Consolas" w:hAnsi="Consolas"/>
@@ -20904,6 +21140,7 @@
         </w:rPr>
         <w:t>[</w:t>
       </w:r>
+      <w:proofErr w:type="gramEnd"/>
       <w:r>
         <w:rPr>
           <w:rFonts w:ascii="Consolas" w:hAnsi="Consolas"/>
@@ -20947,6 +21184,7 @@
         <w:t xml:space="preserve">        </w:t>
       </w:r>
       <w:proofErr w:type="spellStart"/>
+      <w:proofErr w:type="gramStart"/>
       <w:r>
         <w:rPr>
           <w:rFonts w:ascii="Consolas" w:hAnsi="Consolas"/>
@@ -20968,6 +21206,7 @@
         </w:rPr>
         <w:t>[</w:t>
       </w:r>
+      <w:proofErr w:type="gramEnd"/>
       <w:r>
         <w:rPr>
           <w:rFonts w:ascii="Consolas" w:hAnsi="Consolas"/>
@@ -21066,6 +21305,7 @@
         <w:t xml:space="preserve">        </w:t>
       </w:r>
       <w:proofErr w:type="spellStart"/>
+      <w:proofErr w:type="gramStart"/>
       <w:r>
         <w:rPr>
           <w:rFonts w:ascii="Consolas" w:hAnsi="Consolas"/>
@@ -21087,6 +21327,7 @@
         </w:rPr>
         <w:t>[</w:t>
       </w:r>
+      <w:proofErr w:type="gramEnd"/>
       <w:r>
         <w:rPr>
           <w:rFonts w:ascii="Consolas" w:hAnsi="Consolas"/>
@@ -21223,7 +21464,18 @@
           <w:szCs w:val="21"/>
           <w:lang w:val="en-US"/>
         </w:rPr>
-        <w:t>MPI_Waitall</w:t>
+        <w:t>MPI_</w:t>
+      </w:r>
+      <w:proofErr w:type="gramStart"/>
+      <w:r>
+        <w:rPr>
+          <w:rFonts w:ascii="Consolas" w:hAnsi="Consolas"/>
+          <w:color w:val="82AAFF"/>
+          <w:sz w:val="21"/>
+          <w:szCs w:val="21"/>
+          <w:lang w:val="en-US"/>
+        </w:rPr>
+        <w:t>Waitall</w:t>
       </w:r>
       <w:proofErr w:type="spellEnd"/>
       <w:r>
@@ -21236,6 +21488,7 @@
         </w:rPr>
         <w:t>(</w:t>
       </w:r>
+      <w:proofErr w:type="gramEnd"/>
       <w:r>
         <w:rPr>
           <w:rFonts w:ascii="Consolas" w:hAnsi="Consolas"/>
@@ -21413,6 +21666,7 @@
         </w:rPr>
         <w:t xml:space="preserve">            </w:t>
       </w:r>
+      <w:proofErr w:type="gramStart"/>
       <w:r>
         <w:rPr>
           <w:rFonts w:ascii="Consolas" w:hAnsi="Consolas"/>
@@ -21434,6 +21688,7 @@
         <w:t>::</w:t>
       </w:r>
       <w:proofErr w:type="spellStart"/>
+      <w:proofErr w:type="gramEnd"/>
       <w:r>
         <w:rPr>
           <w:rFonts w:ascii="Consolas" w:hAnsi="Consolas"/>
@@ -23023,6 +23278,7 @@
         <w:t>(</w:t>
       </w:r>
       <w:proofErr w:type="spellStart"/>
+      <w:proofErr w:type="gramStart"/>
       <w:r>
         <w:rPr>
           <w:rFonts w:ascii="Consolas" w:hAnsi="Consolas"/>
@@ -23045,6 +23301,7 @@
         <w:t>(</w:t>
       </w:r>
       <w:proofErr w:type="spellStart"/>
+      <w:proofErr w:type="gramEnd"/>
       <w:r>
         <w:rPr>
           <w:rFonts w:ascii="Consolas" w:hAnsi="Consolas"/>
@@ -24150,6 +24407,7 @@
         </w:rPr>
         <w:t>(</w:t>
       </w:r>
+      <w:proofErr w:type="gramStart"/>
       <w:r>
         <w:rPr>
           <w:rFonts w:ascii="Consolas" w:hAnsi="Consolas"/>
@@ -24171,6 +24429,7 @@
         <w:t>[</w:t>
       </w:r>
       <w:proofErr w:type="spellStart"/>
+      <w:proofErr w:type="gramEnd"/>
       <w:r>
         <w:rPr>
           <w:rFonts w:ascii="Consolas" w:hAnsi="Consolas"/>
@@ -24491,6 +24750,7 @@
         </w:rPr>
         <w:t>(</w:t>
       </w:r>
+      <w:proofErr w:type="gramStart"/>
       <w:r>
         <w:rPr>
           <w:rFonts w:ascii="Consolas" w:hAnsi="Consolas"/>
@@ -24512,6 +24772,7 @@
         <w:t>[</w:t>
       </w:r>
       <w:proofErr w:type="spellStart"/>
+      <w:proofErr w:type="gramEnd"/>
       <w:r>
         <w:rPr>
           <w:rFonts w:ascii="Consolas" w:hAnsi="Consolas"/>
@@ -24870,6 +25131,7 @@
         </w:rPr>
         <w:t>(</w:t>
       </w:r>
+      <w:proofErr w:type="gramStart"/>
       <w:r>
         <w:rPr>
           <w:rFonts w:ascii="Consolas" w:hAnsi="Consolas"/>
@@ -24891,6 +25153,7 @@
         <w:t>[</w:t>
       </w:r>
       <w:proofErr w:type="spellStart"/>
+      <w:proofErr w:type="gramEnd"/>
       <w:r>
         <w:rPr>
           <w:rFonts w:ascii="Consolas" w:hAnsi="Consolas"/>
@@ -25216,6 +25479,7 @@
         <w:t xml:space="preserve"> </w:t>
       </w:r>
       <w:proofErr w:type="spellStart"/>
+      <w:proofErr w:type="gramStart"/>
       <w:r>
         <w:rPr>
           <w:rFonts w:ascii="Consolas" w:hAnsi="Consolas"/>
@@ -25238,6 +25502,7 @@
         <w:t>(</w:t>
       </w:r>
       <w:proofErr w:type="spellStart"/>
+      <w:proofErr w:type="gramEnd"/>
       <w:r>
         <w:rPr>
           <w:rFonts w:ascii="Consolas" w:hAnsi="Consolas"/>
@@ -26201,6 +26466,7 @@
         </w:rPr>
         <w:t>(</w:t>
       </w:r>
+      <w:proofErr w:type="gramStart"/>
       <w:r>
         <w:rPr>
           <w:rFonts w:ascii="Consolas" w:hAnsi="Consolas"/>
@@ -26221,6 +26487,7 @@
         </w:rPr>
         <w:t>::</w:t>
       </w:r>
+      <w:proofErr w:type="gramEnd"/>
       <w:r>
         <w:rPr>
           <w:rFonts w:ascii="Consolas" w:hAnsi="Consolas"/>
@@ -26678,7 +26945,18 @@
           <w:szCs w:val="21"/>
           <w:lang w:val="en-US"/>
         </w:rPr>
-        <w:t>MPI_Gather</w:t>
+        <w:t>MPI_</w:t>
+      </w:r>
+      <w:proofErr w:type="gramStart"/>
+      <w:r>
+        <w:rPr>
+          <w:rFonts w:ascii="Consolas" w:hAnsi="Consolas"/>
+          <w:color w:val="82AAFF"/>
+          <w:sz w:val="21"/>
+          <w:szCs w:val="21"/>
+          <w:lang w:val="en-US"/>
+        </w:rPr>
+        <w:t>Gather</w:t>
       </w:r>
       <w:proofErr w:type="spellEnd"/>
       <w:r>
@@ -26691,6 +26969,7 @@
         </w:rPr>
         <w:t>(</w:t>
       </w:r>
+      <w:proofErr w:type="gramEnd"/>
       <w:r>
         <w:rPr>
           <w:rFonts w:ascii="Consolas" w:hAnsi="Consolas"/>
@@ -26966,6 +27245,7 @@
         </w:rPr>
         <w:t xml:space="preserve"> </w:t>
       </w:r>
+      <w:proofErr w:type="gramStart"/>
       <w:r>
         <w:rPr>
           <w:rFonts w:ascii="Consolas" w:hAnsi="Consolas"/>
@@ -26996,6 +27276,7 @@
         </w:rPr>
         <w:t>rank</w:t>
       </w:r>
+      <w:proofErr w:type="gramEnd"/>
       <w:r>
         <w:rPr>
           <w:rFonts w:ascii="Consolas" w:hAnsi="Consolas"/>
@@ -27865,7 +28146,18 @@
           <w:szCs w:val="21"/>
           <w:lang w:val="en-US"/>
         </w:rPr>
-        <w:t>MPI_Bcast</w:t>
+        <w:t>MPI_</w:t>
+      </w:r>
+      <w:proofErr w:type="gramStart"/>
+      <w:r>
+        <w:rPr>
+          <w:rFonts w:ascii="Consolas" w:hAnsi="Consolas"/>
+          <w:color w:val="82AAFF"/>
+          <w:sz w:val="21"/>
+          <w:szCs w:val="21"/>
+          <w:lang w:val="en-US"/>
+        </w:rPr>
+        <w:t>Bcast</w:t>
       </w:r>
       <w:proofErr w:type="spellEnd"/>
       <w:r>
@@ -27878,6 +28170,7 @@
         </w:rPr>
         <w:t>(</w:t>
       </w:r>
+      <w:proofErr w:type="gramEnd"/>
       <w:r>
         <w:rPr>
           <w:rFonts w:ascii="Consolas" w:hAnsi="Consolas"/>
@@ -28104,6 +28397,7 @@
         </w:rPr>
         <w:t xml:space="preserve">        </w:t>
       </w:r>
+      <w:proofErr w:type="gramStart"/>
       <w:r>
         <w:rPr>
           <w:rFonts w:ascii="Consolas" w:hAnsi="Consolas"/>
@@ -28124,6 +28418,7 @@
         </w:rPr>
         <w:t>::</w:t>
       </w:r>
+      <w:proofErr w:type="gramEnd"/>
       <w:r>
         <w:rPr>
           <w:rFonts w:ascii="Consolas" w:hAnsi="Consolas"/>
@@ -28432,7 +28727,18 @@
           <w:szCs w:val="21"/>
           <w:lang w:val="en-US"/>
         </w:rPr>
-        <w:t>MPI_Gatherv</w:t>
+        <w:t>MPI_</w:t>
+      </w:r>
+      <w:proofErr w:type="gramStart"/>
+      <w:r>
+        <w:rPr>
+          <w:rFonts w:ascii="Consolas" w:hAnsi="Consolas"/>
+          <w:color w:val="82AAFF"/>
+          <w:sz w:val="21"/>
+          <w:szCs w:val="21"/>
+          <w:lang w:val="en-US"/>
+        </w:rPr>
+        <w:t>Gatherv</w:t>
       </w:r>
       <w:proofErr w:type="spellEnd"/>
       <w:r>
@@ -28445,6 +28751,7 @@
         </w:rPr>
         <w:t>(</w:t>
       </w:r>
+      <w:proofErr w:type="gramEnd"/>
       <w:r>
         <w:rPr>
           <w:rFonts w:ascii="Consolas" w:hAnsi="Consolas"/>
@@ -28804,6 +29111,7 @@
         </w:rPr>
         <w:t xml:space="preserve"> </w:t>
       </w:r>
+      <w:proofErr w:type="gramStart"/>
       <w:r>
         <w:rPr>
           <w:rFonts w:ascii="Consolas" w:hAnsi="Consolas"/>
@@ -28834,6 +29142,7 @@
         </w:rPr>
         <w:t>rank</w:t>
       </w:r>
+      <w:proofErr w:type="gramEnd"/>
       <w:r>
         <w:rPr>
           <w:rFonts w:ascii="Consolas" w:hAnsi="Consolas"/>
@@ -28940,7 +29249,18 @@
           <w:szCs w:val="21"/>
           <w:lang w:val="en-US"/>
         </w:rPr>
-        <w:t>MPI_Wtime</w:t>
+        <w:t>MPI_</w:t>
+      </w:r>
+      <w:proofErr w:type="gramStart"/>
+      <w:r>
+        <w:rPr>
+          <w:rFonts w:ascii="Consolas" w:hAnsi="Consolas"/>
+          <w:color w:val="82AAFF"/>
+          <w:sz w:val="21"/>
+          <w:szCs w:val="21"/>
+          <w:lang w:val="en-US"/>
+        </w:rPr>
+        <w:t>Wtime</w:t>
       </w:r>
       <w:proofErr w:type="spellEnd"/>
       <w:r>
@@ -28951,7 +29271,18 @@
           <w:szCs w:val="21"/>
           <w:lang w:val="en-US"/>
         </w:rPr>
-        <w:t>();</w:t>
+        <w:t>(</w:t>
+      </w:r>
+      <w:proofErr w:type="gramEnd"/>
+      <w:r>
+        <w:rPr>
+          <w:rFonts w:ascii="Consolas" w:hAnsi="Consolas"/>
+          <w:color w:val="89DDFF"/>
+          <w:sz w:val="21"/>
+          <w:szCs w:val="21"/>
+          <w:lang w:val="en-US"/>
+        </w:rPr>
+        <w:t>);</w:t>
       </w:r>
     </w:p>
     <w:p>
@@ -28978,6 +29309,7 @@
         </w:rPr>
         <w:t xml:space="preserve">        </w:t>
       </w:r>
+      <w:proofErr w:type="gramStart"/>
       <w:r>
         <w:rPr>
           <w:rFonts w:ascii="Consolas" w:hAnsi="Consolas"/>
@@ -28999,6 +29331,7 @@
         <w:t>::</w:t>
       </w:r>
       <w:proofErr w:type="spellStart"/>
+      <w:proofErr w:type="gramEnd"/>
       <w:r>
         <w:rPr>
           <w:rFonts w:ascii="Consolas" w:hAnsi="Consolas"/>
@@ -29286,15 +29619,27 @@
         </w:rPr>
         <w:t xml:space="preserve">    </w:t>
       </w:r>
-      <w:r>
-        <w:rPr>
-          <w:rFonts w:ascii="Consolas" w:hAnsi="Consolas"/>
-          <w:color w:val="C792EA"/>
-          <w:sz w:val="21"/>
-          <w:szCs w:val="21"/>
-          <w:lang w:val="en-US"/>
-        </w:rPr>
-        <w:t>delete[]</w:t>
+      <w:proofErr w:type="gramStart"/>
+      <w:r>
+        <w:rPr>
+          <w:rFonts w:ascii="Consolas" w:hAnsi="Consolas"/>
+          <w:color w:val="C792EA"/>
+          <w:sz w:val="21"/>
+          <w:szCs w:val="21"/>
+          <w:lang w:val="en-US"/>
+        </w:rPr>
+        <w:t>delete[</w:t>
+      </w:r>
+      <w:proofErr w:type="gramEnd"/>
+      <w:r>
+        <w:rPr>
+          <w:rFonts w:ascii="Consolas" w:hAnsi="Consolas"/>
+          <w:color w:val="C792EA"/>
+          <w:sz w:val="21"/>
+          <w:szCs w:val="21"/>
+          <w:lang w:val="en-US"/>
+        </w:rPr>
+        <w:t>]</w:t>
       </w:r>
       <w:r>
         <w:rPr>
@@ -29353,15 +29698,27 @@
         </w:rPr>
         <w:t xml:space="preserve">    </w:t>
       </w:r>
-      <w:r>
-        <w:rPr>
-          <w:rFonts w:ascii="Consolas" w:hAnsi="Consolas"/>
-          <w:color w:val="C792EA"/>
-          <w:sz w:val="21"/>
-          <w:szCs w:val="21"/>
-          <w:lang w:val="en-US"/>
-        </w:rPr>
-        <w:t>delete[]</w:t>
+      <w:proofErr w:type="gramStart"/>
+      <w:r>
+        <w:rPr>
+          <w:rFonts w:ascii="Consolas" w:hAnsi="Consolas"/>
+          <w:color w:val="C792EA"/>
+          <w:sz w:val="21"/>
+          <w:szCs w:val="21"/>
+          <w:lang w:val="en-US"/>
+        </w:rPr>
+        <w:t>delete[</w:t>
+      </w:r>
+      <w:proofErr w:type="gramEnd"/>
+      <w:r>
+        <w:rPr>
+          <w:rFonts w:ascii="Consolas" w:hAnsi="Consolas"/>
+          <w:color w:val="C792EA"/>
+          <w:sz w:val="21"/>
+          <w:szCs w:val="21"/>
+          <w:lang w:val="en-US"/>
+        </w:rPr>
+        <w:t>]</w:t>
       </w:r>
       <w:r>
         <w:rPr>
@@ -29408,15 +29765,27 @@
         </w:rPr>
         <w:t xml:space="preserve">    </w:t>
       </w:r>
-      <w:r>
-        <w:rPr>
-          <w:rFonts w:ascii="Consolas" w:hAnsi="Consolas"/>
-          <w:color w:val="C792EA"/>
-          <w:sz w:val="21"/>
-          <w:szCs w:val="21"/>
-          <w:lang w:val="en-US"/>
-        </w:rPr>
-        <w:t>delete[]</w:t>
+      <w:proofErr w:type="gramStart"/>
+      <w:r>
+        <w:rPr>
+          <w:rFonts w:ascii="Consolas" w:hAnsi="Consolas"/>
+          <w:color w:val="C792EA"/>
+          <w:sz w:val="21"/>
+          <w:szCs w:val="21"/>
+          <w:lang w:val="en-US"/>
+        </w:rPr>
+        <w:t>delete[</w:t>
+      </w:r>
+      <w:proofErr w:type="gramEnd"/>
+      <w:r>
+        <w:rPr>
+          <w:rFonts w:ascii="Consolas" w:hAnsi="Consolas"/>
+          <w:color w:val="C792EA"/>
+          <w:sz w:val="21"/>
+          <w:szCs w:val="21"/>
+          <w:lang w:val="en-US"/>
+        </w:rPr>
+        <w:t>]</w:t>
       </w:r>
       <w:r>
         <w:rPr>
@@ -29475,15 +29844,27 @@
         </w:rPr>
         <w:t xml:space="preserve">    </w:t>
       </w:r>
-      <w:r>
-        <w:rPr>
-          <w:rFonts w:ascii="Consolas" w:hAnsi="Consolas"/>
-          <w:color w:val="C792EA"/>
-          <w:sz w:val="21"/>
-          <w:szCs w:val="21"/>
-          <w:lang w:val="en-US"/>
-        </w:rPr>
-        <w:t>delete[]</w:t>
+      <w:proofErr w:type="gramStart"/>
+      <w:r>
+        <w:rPr>
+          <w:rFonts w:ascii="Consolas" w:hAnsi="Consolas"/>
+          <w:color w:val="C792EA"/>
+          <w:sz w:val="21"/>
+          <w:szCs w:val="21"/>
+          <w:lang w:val="en-US"/>
+        </w:rPr>
+        <w:t>delete[</w:t>
+      </w:r>
+      <w:proofErr w:type="gramEnd"/>
+      <w:r>
+        <w:rPr>
+          <w:rFonts w:ascii="Consolas" w:hAnsi="Consolas"/>
+          <w:color w:val="C792EA"/>
+          <w:sz w:val="21"/>
+          <w:szCs w:val="21"/>
+          <w:lang w:val="en-US"/>
+        </w:rPr>
+        <w:t>]</w:t>
       </w:r>
       <w:r>
         <w:rPr>
@@ -29531,15 +29912,27 @@
         <w:lastRenderedPageBreak/>
         <w:t xml:space="preserve">    </w:t>
       </w:r>
-      <w:r>
-        <w:rPr>
-          <w:rFonts w:ascii="Consolas" w:hAnsi="Consolas"/>
-          <w:color w:val="C792EA"/>
-          <w:sz w:val="21"/>
-          <w:szCs w:val="21"/>
-          <w:lang w:val="en-US"/>
-        </w:rPr>
-        <w:t>delete[]</w:t>
+      <w:proofErr w:type="gramStart"/>
+      <w:r>
+        <w:rPr>
+          <w:rFonts w:ascii="Consolas" w:hAnsi="Consolas"/>
+          <w:color w:val="C792EA"/>
+          <w:sz w:val="21"/>
+          <w:szCs w:val="21"/>
+          <w:lang w:val="en-US"/>
+        </w:rPr>
+        <w:t>delete[</w:t>
+      </w:r>
+      <w:proofErr w:type="gramEnd"/>
+      <w:r>
+        <w:rPr>
+          <w:rFonts w:ascii="Consolas" w:hAnsi="Consolas"/>
+          <w:color w:val="C792EA"/>
+          <w:sz w:val="21"/>
+          <w:szCs w:val="21"/>
+          <w:lang w:val="en-US"/>
+        </w:rPr>
+        <w:t>]</w:t>
       </w:r>
       <w:r>
         <w:rPr>
@@ -29607,7 +30000,18 @@
           <w:szCs w:val="21"/>
           <w:lang w:val="en-US"/>
         </w:rPr>
-        <w:t>MPI_Finalize</w:t>
+        <w:t>MPI_</w:t>
+      </w:r>
+      <w:proofErr w:type="gramStart"/>
+      <w:r>
+        <w:rPr>
+          <w:rFonts w:ascii="Consolas" w:hAnsi="Consolas"/>
+          <w:color w:val="82AAFF"/>
+          <w:sz w:val="21"/>
+          <w:szCs w:val="21"/>
+          <w:lang w:val="en-US"/>
+        </w:rPr>
+        <w:t>Finalize</w:t>
       </w:r>
       <w:proofErr w:type="spellEnd"/>
       <w:r>
@@ -29618,7 +30022,18 @@
           <w:szCs w:val="21"/>
           <w:lang w:val="en-US"/>
         </w:rPr>
-        <w:t>();</w:t>
+        <w:t>(</w:t>
+      </w:r>
+      <w:proofErr w:type="gramEnd"/>
+      <w:r>
+        <w:rPr>
+          <w:rFonts w:ascii="Consolas" w:hAnsi="Consolas"/>
+          <w:color w:val="89DDFF"/>
+          <w:sz w:val="21"/>
+          <w:szCs w:val="21"/>
+          <w:lang w:val="en-US"/>
+        </w:rPr>
+        <w:t>);</w:t>
       </w:r>
     </w:p>
     <w:p>

</xml_diff>